<commit_message>
Ændringer i ikke-funktionelle krav
Ændringer i ikke-funktionelle krav efter vejledermøde
</commit_message>
<xml_diff>
--- a/Dokumentationen/Ikke funktionelle krav.docx
+++ b/Dokumentationen/Ikke funktionelle krav.docx
@@ -50,67 +50,25 @@
         <w:rPr>
           <w:rFonts w:cs="Segoe UI"/>
         </w:rPr>
-        <w:t xml:space="preserve">På </w:t>
-      </w:r>
-      <w:r>
-        <w:rPr>
-          <w:rFonts w:cs="Segoe UI"/>
-        </w:rPr>
-        <w:t>GUI</w:t>
-      </w:r>
-      <w:r>
-        <w:rPr>
-          <w:rFonts w:cs="Segoe UI"/>
-        </w:rPr>
-        <w:t>’en</w:t>
-      </w:r>
-      <w:r>
-        <w:rPr>
-          <w:rFonts w:cs="Segoe UI"/>
-        </w:rPr>
-        <w:t xml:space="preserve"> skal</w:t>
-      </w:r>
-      <w:r>
-        <w:rPr>
-          <w:rFonts w:cs="Segoe UI"/>
-        </w:rPr>
-        <w:t xml:space="preserve"> der være</w:t>
-      </w:r>
-      <w:r>
-        <w:rPr>
-          <w:rFonts w:cs="Segoe UI"/>
-        </w:rPr>
-        <w:t xml:space="preserve"> tre grafer, </w:t>
-      </w:r>
-      <w:r>
-        <w:rPr>
-          <w:rFonts w:cs="Segoe UI"/>
-        </w:rPr>
-        <w:t xml:space="preserve">hvilke hhv. </w:t>
-      </w:r>
-      <w:r>
-        <w:rPr>
-          <w:rFonts w:cs="Segoe UI"/>
-        </w:rPr>
-        <w:t>viser EKG</w:t>
-      </w:r>
-      <w:r>
-        <w:rPr>
-          <w:rFonts w:cs="Segoe UI"/>
-        </w:rPr>
-        <w:t>-signal</w:t>
-      </w:r>
-      <w:r>
-        <w:rPr>
-          <w:rFonts w:cs="Segoe UI"/>
-        </w:rPr>
-        <w:t>, arterielt blodtryk og iltmætning</w:t>
-      </w:r>
-      <w:r>
-        <w:rPr>
-          <w:rFonts w:cs="Segoe UI"/>
-        </w:rPr>
-        <w:t>.</w:t>
+        <w:t>Der er to GUI’er,</w:t>
+      </w:r>
+      <w:r>
+        <w:rPr>
+          <w:rFonts w:cs="Segoe UI"/>
+        </w:rPr>
+        <w:t xml:space="preserve"> den ene vi</w:t>
+      </w:r>
+      <w:r>
+        <w:rPr>
+          <w:rFonts w:cs="Segoe UI"/>
+        </w:rPr>
+        <w:t xml:space="preserve">l være ”Starts skærmen” </w:t>
+      </w:r>
+      <w:r>
+        <w:rPr>
+          <w:rFonts w:cs="Segoe UI"/>
+        </w:rPr>
+        <w:t>hvorfra kalibrering og nulpunktsinstillingen sker, fra denne initieres den anden GUI, hvilken er hovedskærmen, hvor målingerne sker.</w:t>
       </w:r>
     </w:p>
     <w:p>
@@ -128,7 +86,73 @@
         <w:rPr>
           <w:rFonts w:cs="Segoe UI"/>
         </w:rPr>
-        <w:t>Ud for graferne skal værdierne for puls, diastolisk/systolisk tryk og iltmætning vises tydeligt</w:t>
+        <w:t xml:space="preserve">På </w:t>
+      </w:r>
+      <w:r>
+        <w:rPr>
+          <w:rFonts w:cs="Segoe UI"/>
+        </w:rPr>
+        <w:t xml:space="preserve">hovedskærms </w:t>
+      </w:r>
+      <w:r>
+        <w:rPr>
+          <w:rFonts w:cs="Segoe UI"/>
+        </w:rPr>
+        <w:t>GUI</w:t>
+      </w:r>
+      <w:r>
+        <w:rPr>
+          <w:rFonts w:cs="Segoe UI"/>
+        </w:rPr>
+        <w:t>’en</w:t>
+      </w:r>
+      <w:r>
+        <w:rPr>
+          <w:rFonts w:cs="Segoe UI"/>
+        </w:rPr>
+        <w:t xml:space="preserve"> skal</w:t>
+      </w:r>
+      <w:r>
+        <w:rPr>
+          <w:rFonts w:cs="Segoe UI"/>
+        </w:rPr>
+        <w:t xml:space="preserve"> der være</w:t>
+      </w:r>
+      <w:r>
+        <w:rPr>
+          <w:rFonts w:cs="Segoe UI"/>
+        </w:rPr>
+        <w:t xml:space="preserve"> tre grafer, </w:t>
+      </w:r>
+      <w:r>
+        <w:rPr>
+          <w:rFonts w:cs="Segoe UI"/>
+        </w:rPr>
+        <w:t xml:space="preserve">hvilke hhv. </w:t>
+      </w:r>
+      <w:r>
+        <w:rPr>
+          <w:rFonts w:cs="Segoe UI"/>
+        </w:rPr>
+        <w:t>viser EKG</w:t>
+      </w:r>
+      <w:r>
+        <w:rPr>
+          <w:rFonts w:cs="Segoe UI"/>
+        </w:rPr>
+        <w:t>-signal</w:t>
+      </w:r>
+      <w:r>
+        <w:rPr>
+          <w:rFonts w:cs="Segoe UI"/>
+        </w:rPr>
+        <w:t>, arterielt blodtryk og iltmætning</w:t>
+      </w:r>
+      <w:r>
+        <w:rPr>
+          <w:rFonts w:cs="Segoe UI"/>
+        </w:rPr>
+        <w:t>.</w:t>
       </w:r>
     </w:p>
     <w:p>
@@ -146,13 +170,25 @@
         <w:rPr>
           <w:rFonts w:cs="Segoe UI"/>
         </w:rPr>
-        <w:t>Der er 5 knapper i bunden af GUI: Start, Stop, Gem,</w:t>
-      </w:r>
-      <w:r>
-        <w:rPr>
-          <w:rFonts w:cs="Segoe UI"/>
-        </w:rPr>
-        <w:t xml:space="preserve"> Udsæt alarm, Kalibrér.</w:t>
+        <w:t>Ud for graferne skal værdierne for puls, diastolisk/systolisk tryk</w:t>
+      </w:r>
+      <w:r>
+        <w:rPr>
+          <w:rFonts w:cs="Segoe UI"/>
+        </w:rPr>
+        <w:t xml:space="preserve"> og middeltryk,</w:t>
+      </w:r>
+      <w:r>
+        <w:rPr>
+          <w:rFonts w:cs="Segoe UI"/>
+        </w:rPr>
+        <w:t xml:space="preserve"> og iltmætning vises tydeligt</w:t>
+      </w:r>
+      <w:r>
+        <w:rPr>
+          <w:rFonts w:cs="Segoe UI"/>
+        </w:rPr>
+        <w:t>.</w:t>
       </w:r>
     </w:p>
     <w:p>
@@ -170,13 +206,19 @@
         <w:rPr>
           <w:rFonts w:cs="Segoe UI"/>
         </w:rPr>
-        <w:t xml:space="preserve">Softwaren opbygges efter </w:t>
-      </w:r>
-      <w:r>
-        <w:rPr>
-          <w:rFonts w:cs="Segoe UI"/>
-        </w:rPr>
-        <w:t>3-lags modellen</w:t>
+        <w:t>Der vil på den første GUI være seks knapper: Nulpunktsinstilling, Kalibrering og de fire startsknapper</w:t>
+      </w:r>
+      <w:r>
+        <w:rPr>
+          <w:rFonts w:cs="Segoe UI"/>
+        </w:rPr>
+        <w:t>: Hoved, Hjerte, Arm og Ben</w:t>
+      </w:r>
+      <w:r>
+        <w:rPr>
+          <w:rFonts w:cs="Segoe UI"/>
+        </w:rPr>
+        <w:t>.</w:t>
       </w:r>
     </w:p>
     <w:p>
@@ -194,7 +236,61 @@
         <w:rPr>
           <w:rFonts w:cs="Segoe UI"/>
         </w:rPr>
-        <w:t>Når grænseværdierne nås skal en alarm gå af, hvilken er både lyd og lys</w:t>
+        <w:t xml:space="preserve">Der er </w:t>
+      </w:r>
+      <w:r>
+        <w:rPr>
+          <w:rFonts w:cs="Segoe UI"/>
+        </w:rPr>
+        <w:t>otte</w:t>
+      </w:r>
+      <w:r>
+        <w:rPr>
+          <w:rFonts w:cs="Segoe UI"/>
+        </w:rPr>
+        <w:t xml:space="preserve"> knapper </w:t>
+      </w:r>
+      <w:r>
+        <w:rPr>
+          <w:rFonts w:cs="Segoe UI"/>
+        </w:rPr>
+        <w:t xml:space="preserve">på </w:t>
+      </w:r>
+      <w:r>
+        <w:rPr>
+          <w:rFonts w:cs="Segoe UI"/>
+        </w:rPr>
+        <w:t>GUI</w:t>
+      </w:r>
+      <w:r>
+        <w:rPr>
+          <w:rFonts w:cs="Segoe UI"/>
+        </w:rPr>
+        <w:t xml:space="preserve"> nr. 2</w:t>
+      </w:r>
+      <w:r>
+        <w:rPr>
+          <w:rFonts w:cs="Segoe UI"/>
+        </w:rPr>
+        <w:t>: Stop, Gem,</w:t>
+      </w:r>
+      <w:r>
+        <w:rPr>
+          <w:rFonts w:cs="Segoe UI"/>
+        </w:rPr>
+        <w:t xml:space="preserve"> Udsæt alarm, </w:t>
+      </w:r>
+      <w:r>
+        <w:rPr>
+          <w:rFonts w:cs="Segoe UI"/>
+        </w:rPr>
+        <w:t>Digital filter, Systole op, Systole ned, Diastole op og Diastole ned</w:t>
+      </w:r>
+      <w:r>
+        <w:rPr>
+          <w:rFonts w:cs="Segoe UI"/>
+        </w:rPr>
+        <w:t>.</w:t>
       </w:r>
     </w:p>
     <w:p>
@@ -212,37 +308,13 @@
         <w:rPr>
           <w:rFonts w:cs="Segoe UI"/>
         </w:rPr>
-        <w:t>Tiden der går fra der er trykket</w:t>
-      </w:r>
-      <w:r>
-        <w:rPr>
-          <w:rFonts w:cs="Segoe UI"/>
-        </w:rPr>
-        <w:t xml:space="preserve"> på start-knappen</w:t>
-      </w:r>
-      <w:r>
-        <w:rPr>
-          <w:rFonts w:cs="Segoe UI"/>
-        </w:rPr>
-        <w:t xml:space="preserve"> til</w:t>
-      </w:r>
-      <w:r>
-        <w:rPr>
-          <w:rFonts w:cs="Segoe UI"/>
-        </w:rPr>
-        <w:t xml:space="preserve"> at grafen vises må maksimalt</w:t>
-      </w:r>
-      <w:r>
-        <w:rPr>
-          <w:rFonts w:cs="Segoe UI"/>
-        </w:rPr>
-        <w:t xml:space="preserve"> være 1 sek</w:t>
-      </w:r>
-      <w:r>
-        <w:rPr>
-          <w:rFonts w:cs="Segoe UI"/>
-        </w:rPr>
-        <w:t>.</w:t>
+        <w:t xml:space="preserve">Softwaren opbygges efter </w:t>
+      </w:r>
+      <w:r>
+        <w:rPr>
+          <w:rFonts w:cs="Segoe UI"/>
+        </w:rPr>
+        <w:t>3-lags modellen</w:t>
       </w:r>
     </w:p>
     <w:p>
@@ -260,30 +332,132 @@
         <w:rPr>
           <w:rFonts w:cs="Segoe UI"/>
         </w:rPr>
-        <w:t>Tiden der går fra at der er trykket på Gem-knappen til at data er gemt i database skal være 2 sek. med en tolerance på +/-15%</w:t>
-      </w:r>
-    </w:p>
-    <w:p>
-      <w:pPr>
-        <w:rPr>
-          <w:rFonts w:cs="Segoe UI"/>
-        </w:rPr>
-      </w:pPr>
-      <w:r>
-        <w:rPr>
-          <w:rFonts w:cs="Segoe UI"/>
-        </w:rPr>
-        <w:t xml:space="preserve">GUI </w:t>
-      </w:r>
-      <w:proofErr w:type="spellStart"/>
-      <w:r>
-        <w:rPr>
-          <w:rFonts w:cs="Segoe UI"/>
-        </w:rPr>
-        <w:t>krav</w:t>
+        <w:t>Når grænseværdierne nås skal en alarm gå af, hvilken er både lyd og lys</w:t>
+      </w:r>
+    </w:p>
+    <w:p>
+      <w:pPr>
+        <w:pStyle w:val="ListParagraph"/>
+        <w:numPr>
+          <w:ilvl w:val="0"/>
+          <w:numId w:val="1"/>
+        </w:numPr>
+        <w:rPr>
+          <w:rFonts w:cs="Segoe UI"/>
+        </w:rPr>
+      </w:pPr>
+      <w:r>
+        <w:rPr>
+          <w:rFonts w:cs="Segoe UI"/>
+        </w:rPr>
+        <w:t>Tiden der går fra der er trykket</w:t>
+      </w:r>
+      <w:r>
+        <w:rPr>
+          <w:rFonts w:cs="Segoe UI"/>
+        </w:rPr>
+        <w:t xml:space="preserve"> på</w:t>
+      </w:r>
+      <w:r>
+        <w:rPr>
+          <w:rFonts w:cs="Segoe UI"/>
+        </w:rPr>
+        <w:t xml:space="preserve"> en af</w:t>
+      </w:r>
+      <w:r>
+        <w:rPr>
+          <w:rFonts w:cs="Segoe UI"/>
+        </w:rPr>
+        <w:t xml:space="preserve"> </w:t>
+      </w:r>
+      <w:r>
+        <w:rPr>
+          <w:rFonts w:cs="Segoe UI"/>
+        </w:rPr>
+        <w:t xml:space="preserve">initierings knapperne </w:t>
+      </w:r>
+      <w:r>
+        <w:rPr>
+          <w:rFonts w:cs="Segoe UI"/>
+        </w:rPr>
+        <w:t>til</w:t>
+      </w:r>
+      <w:r>
+        <w:rPr>
+          <w:rFonts w:cs="Segoe UI"/>
+        </w:rPr>
+        <w:t xml:space="preserve"> at graf</w:t>
+      </w:r>
+      <w:r>
+        <w:rPr>
+          <w:rFonts w:cs="Segoe UI"/>
+        </w:rPr>
+        <w:t>er og værdier</w:t>
+      </w:r>
+      <w:r>
+        <w:rPr>
+          <w:rFonts w:cs="Segoe UI"/>
+        </w:rPr>
+        <w:t xml:space="preserve"> vises må maksimalt</w:t>
+      </w:r>
+      <w:r>
+        <w:rPr>
+          <w:rFonts w:cs="Segoe UI"/>
+        </w:rPr>
+        <w:t xml:space="preserve"> være 1 sek</w:t>
+      </w:r>
+      <w:r>
+        <w:rPr>
+          <w:rFonts w:cs="Segoe UI"/>
+        </w:rPr>
+        <w:t>.</w:t>
       </w:r>
       <w:bookmarkStart w:id="0" w:name="_GoBack"/>
       <w:bookmarkEnd w:id="0"/>
+    </w:p>
+    <w:p>
+      <w:pPr>
+        <w:pStyle w:val="ListParagraph"/>
+        <w:numPr>
+          <w:ilvl w:val="0"/>
+          <w:numId w:val="1"/>
+        </w:numPr>
+        <w:rPr>
+          <w:rFonts w:cs="Segoe UI"/>
+        </w:rPr>
+      </w:pPr>
+      <w:r>
+        <w:rPr>
+          <w:rFonts w:cs="Segoe UI"/>
+        </w:rPr>
+        <w:t>Tiden der går fra at der er trykket på Gem-knappen til at data er gemt i database skal være 2 sek. med en tolerance på +/-15%</w:t>
+      </w:r>
+      <w:r>
+        <w:rPr>
+          <w:rFonts w:cs="Segoe UI"/>
+        </w:rPr>
+        <w:t xml:space="preserve"> </w:t>
+      </w:r>
+    </w:p>
+    <w:p>
+      <w:pPr>
+        <w:rPr>
+          <w:rFonts w:cs="Segoe UI"/>
+        </w:rPr>
+      </w:pPr>
+      <w:r>
+        <w:rPr>
+          <w:rFonts w:cs="Segoe UI"/>
+        </w:rPr>
+        <w:t xml:space="preserve">GUI </w:t>
+      </w:r>
+      <w:proofErr w:type="spellStart"/>
+      <w:r>
+        <w:rPr>
+          <w:rFonts w:cs="Segoe UI"/>
+        </w:rPr>
+        <w:t>krav</w:t>
+      </w:r>
       <w:proofErr w:type="spellEnd"/>
     </w:p>
     <w:p>

</xml_diff>